<commit_message>
:sparkles: handle en and fr
</commit_message>
<xml_diff>
--- a/app/output/report_pt1_generic_intro_EN.docx
+++ b/app/output/report_pt1_generic_intro_EN.docx
@@ -867,13 +867,10 @@
         </w:r>
       </w:hyperlink>
       <w:r>
-        <w:t xml:space="preserve">, respectively. Please feel free to use the email template below. Note that the template includes an attachment which you can download here - Informal Release Guidelines &lt;\ent.dfo-mpo.ca</w:t>
-      </w:r>
-      <w:r>
-        <w:t xml:space="preserve">Information</w:t>
-      </w:r>
-      <w:r>
-        <w:t xml:space="preserve">_Release_Guidelines-eng.docx&gt;.</w:t>
+        <w:t xml:space="preserve">, respectively. Please feel free to use the email template below. Note that the template includes an attachment which you can download here - Informal Release Guidelines</w:t>
+      </w:r>
+      <w:r>
+        <w:t xml:space="preserve"> </w:t>
       </w:r>
     </w:p>
     <w:p>

</xml_diff>